<commit_message>
update after a while
after revisions for manuscript some updates are added
36A2
</commit_message>
<xml_diff>
--- a/tmp/equations.docx
+++ b/tmp/equations.docx
@@ -914,7 +914,6 @@
               <w:spacing w:before="240" w:after="200" w:line="360" w:lineRule="auto"/>
               <w:rPr>
                 <w:rFonts w:ascii="Cambria Math" w:eastAsia="Calibri" w:hAnsi="Cambria Math" w:cs="Times New Roman"/>
-                <w:b w:val="0"/>
                 <w:sz w:val="18"/>
                 <w:szCs w:val="18"/>
                 <w:lang w:val="en-GB"/>
@@ -952,7 +951,6 @@
                     <m:ctrlPr>
                       <w:rPr>
                         <w:rFonts w:ascii="Cambria Math" w:eastAsia="Calibri" w:hAnsi="Cambria Math" w:cs="Times New Roman"/>
-                        <w:b w:val="0"/>
                         <w:i/>
                         <w:sz w:val="18"/>
                         <w:szCs w:val="18"/>
@@ -974,7 +972,6 @@
                         <m:ctrlPr>
                           <w:rPr>
                             <w:rFonts w:ascii="Cambria Math" w:eastAsia="Calibri" w:hAnsi="Cambria Math" w:cs="Times New Roman"/>
-                            <w:b w:val="0"/>
                             <w:i/>
                             <w:sz w:val="18"/>
                             <w:szCs w:val="18"/>
@@ -1001,7 +998,6 @@
                               <m:ctrlPr>
                                 <w:rPr>
                                   <w:rFonts w:ascii="Cambria Math" w:eastAsia="Calibri" w:hAnsi="Cambria Math" w:cs="Times New Roman"/>
-                                  <w:b w:val="0"/>
                                   <w:i/>
                                   <w:sz w:val="18"/>
                                   <w:szCs w:val="18"/>
@@ -1017,7 +1013,6 @@
                                   <m:ctrlPr>
                                     <w:rPr>
                                       <w:rFonts w:ascii="Cambria Math" w:eastAsia="Calibri" w:hAnsi="Cambria Math" w:cs="Times New Roman"/>
-                                      <w:b w:val="0"/>
                                       <w:i/>
                                       <w:sz w:val="18"/>
                                       <w:szCs w:val="18"/>
@@ -1031,7 +1026,6 @@
                                       <m:ctrlPr>
                                         <w:rPr>
                                           <w:rFonts w:ascii="Cambria Math" w:eastAsia="Calibri" w:hAnsi="Cambria Math" w:cs="Times New Roman"/>
-                                          <w:b w:val="0"/>
                                           <w:i/>
                                           <w:sz w:val="18"/>
                                           <w:szCs w:val="18"/>
@@ -1045,7 +1039,6 @@
                                           <m:ctrlPr>
                                             <w:rPr>
                                               <w:rFonts w:ascii="Cambria Math" w:eastAsia="Calibri" w:hAnsi="Cambria Math" w:cs="Times New Roman"/>
-                                              <w:b w:val="0"/>
                                               <w:i/>
                                               <w:sz w:val="18"/>
                                               <w:szCs w:val="18"/>
@@ -1169,7 +1162,6 @@
                                       <m:ctrlPr>
                                         <w:rPr>
                                           <w:rFonts w:ascii="Cambria Math" w:eastAsia="Calibri" w:hAnsi="Cambria Math" w:cs="Times New Roman"/>
-                                          <w:b w:val="0"/>
                                           <w:i/>
                                           <w:sz w:val="18"/>
                                           <w:szCs w:val="18"/>
@@ -1183,7 +1175,6 @@
                                           <m:ctrlPr>
                                             <w:rPr>
                                               <w:rFonts w:ascii="Cambria Math" w:eastAsia="Calibri" w:hAnsi="Cambria Math" w:cs="Times New Roman"/>
-                                              <w:b w:val="0"/>
                                               <w:i/>
                                               <w:sz w:val="18"/>
                                               <w:szCs w:val="18"/>
@@ -1197,7 +1188,6 @@
                                               <m:ctrlPr>
                                                 <w:rPr>
                                                   <w:rFonts w:ascii="Cambria Math" w:eastAsia="Calibri" w:hAnsi="Cambria Math" w:cs="Times New Roman"/>
-                                                  <w:b w:val="0"/>
                                                   <w:i/>
                                                   <w:sz w:val="18"/>
                                                   <w:szCs w:val="18"/>
@@ -1323,7 +1313,6 @@
                                           <m:ctrlPr>
                                             <w:rPr>
                                               <w:rFonts w:ascii="Cambria Math" w:eastAsia="Calibri" w:hAnsi="Cambria Math" w:cs="Times New Roman"/>
-                                              <w:b w:val="0"/>
                                               <w:i/>
                                               <w:sz w:val="18"/>
                                               <w:szCs w:val="18"/>
@@ -1468,7 +1457,6 @@
                               <m:ctrlPr>
                                 <w:rPr>
                                   <w:rFonts w:ascii="Cambria Math" w:eastAsia="Calibri" w:hAnsi="Cambria Math" w:cs="Times New Roman"/>
-                                  <w:b w:val="0"/>
                                   <w:i/>
                                   <w:sz w:val="18"/>
                                   <w:szCs w:val="18"/>
@@ -1556,7 +1544,6 @@
               <w:cnfStyle w:val="100000000000" w:firstRow="1" w:lastRow="0" w:firstColumn="0" w:lastColumn="0" w:oddVBand="0" w:evenVBand="0" w:oddHBand="0" w:evenHBand="0" w:firstRowFirstColumn="0" w:firstRowLastColumn="0" w:lastRowFirstColumn="0" w:lastRowLastColumn="0"/>
               <w:rPr>
                 <w:rFonts w:ascii="Cambria Math" w:eastAsia="Calibri" w:hAnsi="Cambria Math" w:cs="Times New Roman"/>
-                <w:b w:val="0"/>
                 <w:sz w:val="18"/>
                 <w:szCs w:val="18"/>
                 <w:lang w:val="en-GB"/>
@@ -1861,31 +1848,7 @@
               <w:szCs w:val="18"/>
               <w:lang w:val="en-GB"/>
             </w:rPr>
-            <m:t xml:space="preserve"> (</m:t>
-          </m:r>
-          <m:r>
-            <m:rPr>
-              <m:sty m:val="bi"/>
-            </m:rPr>
-            <w:rPr>
-              <w:rFonts w:ascii="Cambria Math" w:eastAsia="Calibri" w:hAnsi="Cambria Math" w:cs="Times New Roman"/>
-              <w:sz w:val="18"/>
-              <w:szCs w:val="18"/>
-              <w:lang w:val="en-GB"/>
-            </w:rPr>
-            <m:t>4</m:t>
-          </m:r>
-          <m:r>
-            <m:rPr>
-              <m:sty m:val="bi"/>
-            </m:rPr>
-            <w:rPr>
-              <w:rFonts w:ascii="Cambria Math" w:eastAsia="Calibri" w:hAnsi="Cambria Math" w:cs="Times New Roman"/>
-              <w:sz w:val="18"/>
-              <w:szCs w:val="18"/>
-              <w:lang w:val="en-GB"/>
-            </w:rPr>
-            <m:t>)</m:t>
+            <m:t xml:space="preserve"> (4)</m:t>
           </m:r>
         </m:oMath>
       </m:oMathPara>
@@ -2245,31 +2208,7 @@
                     <w:szCs w:val="18"/>
                     <w:lang w:val="en-GB"/>
                   </w:rPr>
-                  <m:t>(</m:t>
-                </m:r>
-                <m:r>
-                  <m:rPr>
-                    <m:sty m:val="bi"/>
-                  </m:rPr>
-                  <w:rPr>
-                    <w:rFonts w:ascii="Cambria Math" w:eastAsia="Calibri" w:hAnsi="Cambria Math" w:cs="Times New Roman"/>
-                    <w:sz w:val="18"/>
-                    <w:szCs w:val="18"/>
-                    <w:lang w:val="en-GB"/>
-                  </w:rPr>
-                  <m:t>5</m:t>
-                </m:r>
-                <m:r>
-                  <m:rPr>
-                    <m:sty m:val="bi"/>
-                  </m:rPr>
-                  <w:rPr>
-                    <w:rFonts w:ascii="Cambria Math" w:eastAsia="Calibri" w:hAnsi="Cambria Math" w:cs="Times New Roman"/>
-                    <w:sz w:val="18"/>
-                    <w:szCs w:val="18"/>
-                    <w:lang w:val="en-GB"/>
-                  </w:rPr>
-                  <m:t>)</m:t>
+                  <m:t>(5)</m:t>
                 </m:r>
               </m:oMath>
             </m:oMathPara>
@@ -2557,31 +2496,7 @@
                     <w:szCs w:val="18"/>
                     <w:lang w:val="en-GB"/>
                   </w:rPr>
-                  <m:t>(</m:t>
-                </m:r>
-                <m:r>
-                  <m:rPr>
-                    <m:sty m:val="bi"/>
-                  </m:rPr>
-                  <w:rPr>
-                    <w:rFonts w:ascii="Cambria Math" w:eastAsia="Calibri" w:hAnsi="Cambria Math" w:cs="Times New Roman"/>
-                    <w:sz w:val="18"/>
-                    <w:szCs w:val="18"/>
-                    <w:lang w:val="en-GB"/>
-                  </w:rPr>
-                  <m:t>6</m:t>
-                </m:r>
-                <m:r>
-                  <m:rPr>
-                    <m:sty m:val="bi"/>
-                  </m:rPr>
-                  <w:rPr>
-                    <w:rFonts w:ascii="Cambria Math" w:eastAsia="Calibri" w:hAnsi="Cambria Math" w:cs="Times New Roman"/>
-                    <w:sz w:val="18"/>
-                    <w:szCs w:val="18"/>
-                    <w:lang w:val="en-GB"/>
-                  </w:rPr>
-                  <m:t>)</m:t>
+                  <m:t>(6)</m:t>
                 </m:r>
               </m:oMath>
             </m:oMathPara>
@@ -2649,8 +2564,8 @@
         <w:tblLook w:val="04A0" w:firstRow="1" w:lastRow="0" w:firstColumn="1" w:lastColumn="0" w:noHBand="0" w:noVBand="1"/>
       </w:tblPr>
       <w:tblGrid>
-        <w:gridCol w:w="9475"/>
-        <w:gridCol w:w="247"/>
+        <w:gridCol w:w="9489"/>
+        <w:gridCol w:w="233"/>
       </w:tblGrid>
       <w:tr>
         <w:trPr>
@@ -3331,31 +3246,7 @@
                         <w:szCs w:val="14"/>
                         <w:lang w:val="en-GB"/>
                       </w:rPr>
-                      <m:t>(</m:t>
-                    </m:r>
-                    <m:r>
-                      <m:rPr>
-                        <m:sty m:val="bi"/>
-                      </m:rPr>
-                      <w:rPr>
-                        <w:rFonts w:ascii="Cambria Math" w:eastAsia="Calibri" w:hAnsi="Cambria Math" w:cs="Times New Roman"/>
-                        <w:sz w:val="14"/>
-                        <w:szCs w:val="14"/>
-                        <w:lang w:val="en-GB"/>
-                      </w:rPr>
-                      <m:t>7</m:t>
-                    </m:r>
-                    <m:r>
-                      <m:rPr>
-                        <m:sty m:val="bi"/>
-                      </m:rPr>
-                      <w:rPr>
-                        <w:rFonts w:ascii="Cambria Math" w:eastAsia="Calibri" w:hAnsi="Cambria Math" w:cs="Times New Roman"/>
-                        <w:sz w:val="14"/>
-                        <w:szCs w:val="14"/>
-                        <w:lang w:val="en-GB"/>
-                      </w:rPr>
-                      <m:t>)</m:t>
+                      <m:t>(7)</m:t>
                     </m:r>
                   </m:e>
                 </m:d>
@@ -3415,8 +3306,8 @@
         <w:tblLook w:val="04A0" w:firstRow="1" w:lastRow="0" w:firstColumn="1" w:lastColumn="0" w:noHBand="0" w:noVBand="1"/>
       </w:tblPr>
       <w:tblGrid>
-        <w:gridCol w:w="8874"/>
-        <w:gridCol w:w="434"/>
+        <w:gridCol w:w="8950"/>
+        <w:gridCol w:w="410"/>
       </w:tblGrid>
       <w:tr>
         <w:trPr>
@@ -4120,31 +4011,7 @@
                     <w:szCs w:val="14"/>
                     <w:lang w:val="en-GB"/>
                   </w:rPr>
-                  <m:t>(</m:t>
-                </m:r>
-                <m:r>
-                  <m:rPr>
-                    <m:sty m:val="bi"/>
-                  </m:rPr>
-                  <w:rPr>
-                    <w:rFonts w:ascii="Cambria Math" w:eastAsia="Calibri" w:hAnsi="Cambria Math" w:cs="Times New Roman"/>
-                    <w:sz w:val="14"/>
-                    <w:szCs w:val="14"/>
-                    <w:lang w:val="en-GB"/>
-                  </w:rPr>
-                  <m:t>8</m:t>
-                </m:r>
-                <m:r>
-                  <m:rPr>
-                    <m:sty m:val="bi"/>
-                  </m:rPr>
-                  <w:rPr>
-                    <w:rFonts w:ascii="Cambria Math" w:eastAsia="Calibri" w:hAnsi="Cambria Math" w:cs="Times New Roman"/>
-                    <w:sz w:val="14"/>
-                    <w:szCs w:val="14"/>
-                    <w:lang w:val="en-GB"/>
-                  </w:rPr>
-                  <m:t>)</m:t>
+                  <m:t>(8)</m:t>
                 </m:r>
               </m:oMath>
             </m:oMathPara>
@@ -4162,6 +4029,8 @@
           <w:lang w:val="nb-NO"/>
         </w:rPr>
       </w:pPr>
+      <w:bookmarkStart w:id="1" w:name="_GoBack"/>
+      <w:bookmarkEnd w:id="1"/>
     </w:p>
     <w:p>
       <w:pPr>
@@ -4629,31 +4498,7 @@
                     <w:szCs w:val="18"/>
                     <w:lang w:val="en-GB"/>
                   </w:rPr>
-                  <m:t>(</m:t>
-                </m:r>
-                <m:r>
-                  <m:rPr>
-                    <m:sty m:val="bi"/>
-                  </m:rPr>
-                  <w:rPr>
-                    <w:rFonts w:ascii="Cambria Math" w:eastAsia="Calibri" w:hAnsi="Cambria Math" w:cs="Times New Roman"/>
-                    <w:sz w:val="18"/>
-                    <w:szCs w:val="18"/>
-                    <w:lang w:val="en-GB"/>
-                  </w:rPr>
-                  <m:t>9</m:t>
-                </m:r>
-                <m:r>
-                  <m:rPr>
-                    <m:sty m:val="bi"/>
-                  </m:rPr>
-                  <w:rPr>
-                    <w:rFonts w:ascii="Cambria Math" w:eastAsia="Calibri" w:hAnsi="Cambria Math" w:cs="Times New Roman"/>
-                    <w:sz w:val="18"/>
-                    <w:szCs w:val="18"/>
-                    <w:lang w:val="en-GB"/>
-                  </w:rPr>
-                  <m:t>)</m:t>
+                  <m:t>(9)</m:t>
                 </m:r>
               </m:oMath>
             </m:oMathPara>
@@ -5151,31 +4996,7 @@
                     <w:szCs w:val="18"/>
                     <w:lang w:val="en-GB"/>
                   </w:rPr>
-                  <m:t>(</m:t>
-                </m:r>
-                <m:r>
-                  <m:rPr>
-                    <m:sty m:val="bi"/>
-                  </m:rPr>
-                  <w:rPr>
-                    <w:rFonts w:ascii="Cambria Math" w:eastAsia="Calibri" w:hAnsi="Cambria Math" w:cs="Times New Roman"/>
-                    <w:sz w:val="18"/>
-                    <w:szCs w:val="18"/>
-                    <w:lang w:val="en-GB"/>
-                  </w:rPr>
-                  <m:t>10</m:t>
-                </m:r>
-                <m:r>
-                  <m:rPr>
-                    <m:sty m:val="bi"/>
-                  </m:rPr>
-                  <w:rPr>
-                    <w:rFonts w:ascii="Cambria Math" w:eastAsia="Calibri" w:hAnsi="Cambria Math" w:cs="Times New Roman"/>
-                    <w:sz w:val="18"/>
-                    <w:szCs w:val="18"/>
-                    <w:lang w:val="en-GB"/>
-                  </w:rPr>
-                  <m:t>)</m:t>
+                  <m:t>(10)</m:t>
                 </m:r>
               </m:oMath>
             </m:oMathPara>
@@ -5298,7 +5119,7 @@
         <w:tblLook w:val="04A0" w:firstRow="1" w:lastRow="0" w:firstColumn="1" w:lastColumn="0" w:noHBand="0" w:noVBand="1"/>
       </w:tblPr>
       <w:tblGrid>
-        <w:gridCol w:w="8364"/>
+        <w:gridCol w:w="8582"/>
         <w:gridCol w:w="698"/>
       </w:tblGrid>
       <w:tr>
@@ -5444,8 +5265,67 @@
                                   <w:szCs w:val="18"/>
                                   <w:lang w:val="en-GB"/>
                                 </w:rPr>
-                                <m:t>INF(t)= INFtemp(t)*INFlw(t)</m:t>
+                                <m:t>INF(t)=</m:t>
                               </m:r>
+                              <m:nary>
+                                <m:naryPr>
+                                  <m:chr m:val="∑"/>
+                                  <m:limLoc m:val="undOvr"/>
+                                  <m:grow m:val="1"/>
+                                  <m:ctrlPr>
+                                    <w:rPr>
+                                      <w:rFonts w:ascii="Cambria Math" w:eastAsia="Calibri" w:hAnsi="Cambria Math" w:cs="Times New Roman"/>
+                                      <w:b w:val="0"/>
+                                      <w:i/>
+                                      <w:sz w:val="16"/>
+                                      <w:szCs w:val="18"/>
+                                      <w:lang w:val="en-GB"/>
+                                    </w:rPr>
+                                  </m:ctrlPr>
+                                </m:naryPr>
+                                <m:sub>
+                                  <m:r>
+                                    <m:rPr>
+                                      <m:sty m:val="bi"/>
+                                    </m:rPr>
+                                    <w:rPr>
+                                      <w:rFonts w:ascii="Cambria Math" w:eastAsia="Calibri" w:hAnsi="Cambria Math" w:cs="Times New Roman"/>
+                                      <w:sz w:val="16"/>
+                                      <w:szCs w:val="18"/>
+                                      <w:lang w:val="en-GB"/>
+                                    </w:rPr>
+                                    <m:t>t=1</m:t>
+                                  </m:r>
+                                </m:sub>
+                                <m:sup>
+                                  <m:r>
+                                    <m:rPr>
+                                      <m:sty m:val="bi"/>
+                                    </m:rPr>
+                                    <w:rPr>
+                                      <w:rFonts w:ascii="Cambria Math" w:eastAsia="Calibri" w:hAnsi="Cambria Math" w:cs="Times New Roman"/>
+                                      <w:sz w:val="16"/>
+                                      <w:szCs w:val="18"/>
+                                      <w:lang w:val="en-GB"/>
+                                    </w:rPr>
+                                    <m:t>n</m:t>
+                                  </m:r>
+                                </m:sup>
+                                <m:e>
+                                  <m:r>
+                                    <m:rPr>
+                                      <m:sty m:val="b"/>
+                                    </m:rPr>
+                                    <w:rPr>
+                                      <w:rFonts w:ascii="Cambria Math" w:eastAsia="Calibri" w:hAnsi="Cambria Math" w:cs="Times New Roman"/>
+                                      <w:sz w:val="16"/>
+                                      <w:szCs w:val="18"/>
+                                      <w:lang w:val="en-GB"/>
+                                    </w:rPr>
+                                    <m:t>INFtemp(t)*INFlw(t)</m:t>
+                                  </m:r>
+                                </m:e>
+                              </m:nary>
                             </m:e>
                           </m:nary>
                           <m:r>
@@ -5672,31 +5552,7 @@
                     <w:szCs w:val="18"/>
                     <w:lang w:val="en-GB"/>
                   </w:rPr>
-                  <m:t>(1</m:t>
-                </m:r>
-                <m:r>
-                  <m:rPr>
-                    <m:sty m:val="bi"/>
-                  </m:rPr>
-                  <w:rPr>
-                    <w:rFonts w:ascii="Cambria Math" w:eastAsia="Calibri" w:hAnsi="Cambria Math" w:cs="Times New Roman"/>
-                    <w:sz w:val="16"/>
-                    <w:szCs w:val="18"/>
-                    <w:lang w:val="en-GB"/>
-                  </w:rPr>
-                  <m:t>1</m:t>
-                </m:r>
-                <m:r>
-                  <m:rPr>
-                    <m:sty m:val="bi"/>
-                  </m:rPr>
-                  <w:rPr>
-                    <w:rFonts w:ascii="Cambria Math" w:eastAsia="Calibri" w:hAnsi="Cambria Math" w:cs="Times New Roman"/>
-                    <w:sz w:val="16"/>
-                    <w:szCs w:val="18"/>
-                    <w:lang w:val="en-GB"/>
-                  </w:rPr>
-                  <m:t>)</m:t>
+                  <m:t>(11)</m:t>
                 </m:r>
               </m:oMath>
             </m:oMathPara>
@@ -6133,31 +5989,7 @@
                     <w:szCs w:val="18"/>
                     <w:lang w:val="en-GB"/>
                   </w:rPr>
-                  <m:t>(1</m:t>
-                </m:r>
-                <m:r>
-                  <m:rPr>
-                    <m:sty m:val="bi"/>
-                  </m:rPr>
-                  <w:rPr>
-                    <w:rFonts w:ascii="Cambria Math" w:eastAsia="Calibri" w:hAnsi="Cambria Math" w:cs="Times New Roman"/>
-                    <w:sz w:val="16"/>
-                    <w:szCs w:val="18"/>
-                    <w:lang w:val="en-GB"/>
-                  </w:rPr>
-                  <m:t>1</m:t>
-                </m:r>
-                <m:r>
-                  <m:rPr>
-                    <m:sty m:val="bi"/>
-                  </m:rPr>
-                  <w:rPr>
-                    <w:rFonts w:ascii="Cambria Math" w:eastAsia="Calibri" w:hAnsi="Cambria Math" w:cs="Times New Roman"/>
-                    <w:sz w:val="16"/>
-                    <w:szCs w:val="18"/>
-                    <w:lang w:val="en-GB"/>
-                  </w:rPr>
-                  <m:t>)</m:t>
+                  <m:t>(11)</m:t>
                 </m:r>
               </m:oMath>
             </m:oMathPara>
@@ -6197,8 +6029,6 @@
           <w:lang w:val="nb-NO"/>
         </w:rPr>
       </w:pPr>
-      <w:bookmarkStart w:id="1" w:name="_GoBack"/>
-      <w:bookmarkEnd w:id="1"/>
     </w:p>
     <w:p>
       <w:r>
@@ -6391,6 +6221,7 @@
     <w:lsdException w:name="HTML Sample" w:semiHidden="1" w:unhideWhenUsed="1"/>
     <w:lsdException w:name="HTML Typewriter" w:semiHidden="1" w:unhideWhenUsed="1"/>
     <w:lsdException w:name="HTML Variable" w:semiHidden="1" w:unhideWhenUsed="1"/>
+    <w:lsdException w:name="Normal Table" w:semiHidden="1" w:unhideWhenUsed="1"/>
     <w:lsdException w:name="annotation subject" w:semiHidden="1" w:unhideWhenUsed="1"/>
     <w:lsdException w:name="No List" w:semiHidden="1" w:unhideWhenUsed="1"/>
     <w:lsdException w:name="Outline List 1" w:semiHidden="1" w:unhideWhenUsed="1"/>
@@ -6437,8 +6268,10 @@
     <w:lsdException w:name="Table Subtle 2" w:semiHidden="1" w:unhideWhenUsed="1"/>
     <w:lsdException w:name="Table Web 1" w:semiHidden="1" w:unhideWhenUsed="1"/>
     <w:lsdException w:name="Table Web 2" w:semiHidden="1" w:unhideWhenUsed="1"/>
+    <w:lsdException w:name="Table Web 3" w:semiHidden="1" w:unhideWhenUsed="1"/>
     <w:lsdException w:name="Balloon Text" w:semiHidden="1" w:unhideWhenUsed="1"/>
     <w:lsdException w:name="Table Grid" w:uiPriority="39"/>
+    <w:lsdException w:name="Table Theme" w:semiHidden="1" w:unhideWhenUsed="1"/>
     <w:lsdException w:name="Placeholder Text" w:semiHidden="1"/>
     <w:lsdException w:name="No Spacing" w:uiPriority="1" w:qFormat="1"/>
     <w:lsdException w:name="Light Shading" w:uiPriority="60"/>

</xml_diff>